<commit_message>
Update InternalWorkProduct/Use case/CasiUso XXX.docx
Aggiustamenti vari
</commit_message>
<xml_diff>
--- a/InternalWorkProduct/Use case/CasiUso XXX.docx
+++ b/InternalWorkProduct/Use case/CasiUso XXX.docx
@@ -412,6 +412,8 @@
                 <w:szCs w:val="24"/>
               </w:rPr>
             </w:pPr>
+            <w:bookmarkStart w:id="0" w:name="_GoBack"/>
+            <w:bookmarkEnd w:id="0"/>
           </w:p>
         </w:tc>
         <w:tc>
@@ -563,7 +565,21 @@
                 <w:rFonts w:ascii="Century Gothic" w:hAnsi="Century Gothic"/>
                 <w:sz w:val="18"/>
               </w:rPr>
-              <w:t xml:space="preserve"> sposta la carta in cima al mazzo, la sposta nell’area di estrazione </w:t>
+              <w:t xml:space="preserve"> sposta la carta in cima al mazzo</w:t>
+            </w:r>
+            <w:r>
+              <w:rPr>
+                <w:rFonts w:ascii="Century Gothic" w:hAnsi="Century Gothic"/>
+                <w:sz w:val="18"/>
+              </w:rPr>
+              <w:t xml:space="preserve"> </w:t>
+            </w:r>
+            <w:r>
+              <w:rPr>
+                <w:rFonts w:ascii="Century Gothic" w:hAnsi="Century Gothic"/>
+                <w:sz w:val="18"/>
+              </w:rPr>
+              <w:t xml:space="preserve">nell’area di estrazione </w:t>
             </w:r>
             <w:r>
               <w:rPr>
@@ -1468,8 +1484,38 @@
                 <w:rFonts w:ascii="Century Gothic" w:hAnsi="Century Gothic"/>
                 <w:sz w:val="18"/>
               </w:rPr>
-              <w:t xml:space="preserve"> accanto ad ogni abilita del PG, visualizza a UtenteGiocatore due pulsanti, più e meno</w:t>
-            </w:r>
+              <w:t xml:space="preserve"> accanto ad ogni abilita del PG, visualizza a UtenteGiocatore due pulsanti, </w:t>
+            </w:r>
+            <w:r>
+              <w:rPr>
+                <w:rFonts w:ascii="Century Gothic" w:hAnsi="Century Gothic"/>
+                <w:sz w:val="18"/>
+              </w:rPr>
+              <w:t>“+”</w:t>
+            </w:r>
+            <w:r>
+              <w:rPr>
+                <w:rFonts w:ascii="Century Gothic" w:hAnsi="Century Gothic"/>
+                <w:sz w:val="18"/>
+              </w:rPr>
+              <w:t xml:space="preserve"> e</w:t>
+            </w:r>
+            <w:r>
+              <w:rPr>
+                <w:rFonts w:ascii="Century Gothic" w:hAnsi="Century Gothic"/>
+                <w:sz w:val="18"/>
+              </w:rPr>
+              <w:t xml:space="preserve"> “</w:t>
+            </w:r>
+            <w:proofErr w:type="gramStart"/>
+            <w:r>
+              <w:rPr>
+                <w:rFonts w:ascii="Century Gothic" w:hAnsi="Century Gothic"/>
+                <w:sz w:val="18"/>
+              </w:rPr>
+              <w:t>-“</w:t>
+            </w:r>
+            <w:proofErr w:type="gramEnd"/>
             <w:r>
               <w:rPr>
                 <w:rFonts w:ascii="Century Gothic" w:hAnsi="Century Gothic"/>
@@ -1524,17 +1570,29 @@
                 <w:rFonts w:ascii="Century Gothic" w:hAnsi="Century Gothic"/>
                 <w:sz w:val="18"/>
               </w:rPr>
-              <w:t>, clicca sul pulsante più accanto alla caratteristica “</w:t>
-            </w:r>
-            <w:proofErr w:type="spellStart"/>
-            <w:r>
-              <w:rPr>
-                <w:rFonts w:ascii="Century Gothic" w:hAnsi="Century Gothic"/>
-                <w:sz w:val="18"/>
-              </w:rPr>
-              <w:t>Volonta</w:t>
-            </w:r>
-            <w:proofErr w:type="spellEnd"/>
+              <w:t xml:space="preserve">, clicca sul pulsante </w:t>
+            </w:r>
+            <w:r>
+              <w:rPr>
+                <w:rFonts w:ascii="Century Gothic" w:hAnsi="Century Gothic"/>
+                <w:sz w:val="18"/>
+              </w:rPr>
+              <w:t>“+”</w:t>
+            </w:r>
+            <w:r>
+              <w:rPr>
+                <w:rFonts w:ascii="Century Gothic" w:hAnsi="Century Gothic"/>
+                <w:sz w:val="18"/>
+              </w:rPr>
+              <w:t xml:space="preserve"> accanto alla caratteristica “Volont</w:t>
+            </w:r>
+            <w:r>
+              <w:rPr>
+                <w:rFonts w:ascii="Century Gothic" w:hAnsi="Century Gothic"/>
+                <w:sz w:val="18"/>
+              </w:rPr>
+              <w:t>à</w:t>
+            </w:r>
             <w:r>
               <w:rPr>
                 <w:rFonts w:ascii="Century Gothic" w:hAnsi="Century Gothic"/>
@@ -1870,8 +1928,6 @@
                 <w:szCs w:val="24"/>
               </w:rPr>
             </w:pPr>
-            <w:bookmarkStart w:id="0" w:name="_GoBack"/>
-            <w:bookmarkEnd w:id="0"/>
             <w:r>
               <w:rPr>
                 <w:rFonts w:ascii="Century Gothic" w:hAnsi="Century Gothic"/>
@@ -2088,7 +2144,27 @@
                 <w:sz w:val="20"/>
                 <w:szCs w:val="24"/>
               </w:rPr>
-              <w:t>MichiaMazzo</w:t>
+              <w:t>Mi</w:t>
+            </w:r>
+            <w:r>
+              <w:rPr>
+                <w:rFonts w:ascii="Century Gothic" w:hAnsi="Century Gothic"/>
+                <w:b/>
+                <w:i/>
+                <w:sz w:val="20"/>
+                <w:szCs w:val="24"/>
+              </w:rPr>
+              <w:t>s</w:t>
+            </w:r>
+            <w:r>
+              <w:rPr>
+                <w:rFonts w:ascii="Century Gothic" w:hAnsi="Century Gothic"/>
+                <w:b/>
+                <w:i/>
+                <w:sz w:val="20"/>
+                <w:szCs w:val="24"/>
+              </w:rPr>
+              <w:t>chiaMazzo</w:t>
             </w:r>
             <w:proofErr w:type="spellEnd"/>
           </w:p>
@@ -2427,21 +2503,7 @@
                 <w:rFonts w:ascii="Century Gothic" w:hAnsi="Century Gothic"/>
                 <w:sz w:val="18"/>
               </w:rPr>
-              <w:t>Utente clicca su “</w:t>
-            </w:r>
-            <w:r>
-              <w:rPr>
-                <w:rFonts w:ascii="Century Gothic" w:hAnsi="Century Gothic"/>
-                <w:sz w:val="18"/>
-              </w:rPr>
-              <w:t>Mischia</w:t>
-            </w:r>
-            <w:r>
-              <w:rPr>
-                <w:rFonts w:ascii="Century Gothic" w:hAnsi="Century Gothic"/>
-                <w:sz w:val="18"/>
-              </w:rPr>
-              <w:t>”.</w:t>
+              <w:t>Utente clicca su “Mischia”.</w:t>
             </w:r>
           </w:p>
           <w:p>
@@ -2489,7 +2551,49 @@
                 <w:rFonts w:ascii="Century Gothic" w:hAnsi="Century Gothic"/>
                 <w:sz w:val="18"/>
               </w:rPr>
-              <w:t xml:space="preserve"> raccoglie tutte le carte estratte e quelle non estratte, ci fa un mazzo unico, dopodiché effettua un mescolamento del mazzo e le posiziona nell’area delle carte coperte</w:t>
+              <w:t xml:space="preserve"> raccoglie tutte le carte estratte e quelle non estratte, </w:t>
+            </w:r>
+            <w:r>
+              <w:rPr>
+                <w:rFonts w:ascii="Century Gothic" w:hAnsi="Century Gothic"/>
+                <w:sz w:val="18"/>
+              </w:rPr>
+              <w:t xml:space="preserve">ne </w:t>
+            </w:r>
+            <w:r>
+              <w:rPr>
+                <w:rFonts w:ascii="Century Gothic" w:hAnsi="Century Gothic"/>
+                <w:sz w:val="18"/>
+              </w:rPr>
+              <w:t>fa un mazzo unico, dopodiché effettua un mescolamento del mazzo</w:t>
+            </w:r>
+            <w:r>
+              <w:rPr>
+                <w:rFonts w:ascii="Century Gothic" w:hAnsi="Century Gothic"/>
+                <w:sz w:val="18"/>
+              </w:rPr>
+              <w:t xml:space="preserve">, dunque </w:t>
+            </w:r>
+            <w:r>
+              <w:rPr>
+                <w:rFonts w:ascii="Century Gothic" w:hAnsi="Century Gothic"/>
+                <w:sz w:val="18"/>
+              </w:rPr>
+              <w:t>l</w:t>
+            </w:r>
+            <w:r>
+              <w:rPr>
+                <w:rFonts w:ascii="Century Gothic" w:hAnsi="Century Gothic"/>
+                <w:sz w:val="18"/>
+              </w:rPr>
+              <w:t>o</w:t>
+            </w:r>
+            <w:r>
+              <w:rPr>
+                <w:rFonts w:ascii="Century Gothic" w:hAnsi="Century Gothic"/>
+                <w:sz w:val="18"/>
+              </w:rPr>
+              <w:t xml:space="preserve"> posiziona nell’area delle carte coperte</w:t>
             </w:r>
             <w:r>
               <w:rPr>
@@ -2795,6 +2899,17 @@
             <w:pPr>
               <w:rPr>
                 <w:rFonts w:ascii="Century Gothic" w:hAnsi="Century Gothic"/>
+                <w:b w:val="0"/>
+                <w:bCs w:val="0"/>
+                <w:sz w:val="18"/>
+                <w:szCs w:val="24"/>
+              </w:rPr>
+            </w:pPr>
+          </w:p>
+          <w:p>
+            <w:pPr>
+              <w:rPr>
+                <w:rFonts w:ascii="Century Gothic" w:hAnsi="Century Gothic"/>
                 <w:sz w:val="18"/>
                 <w:szCs w:val="24"/>
               </w:rPr>
@@ -2838,6 +2953,13 @@
                 <w:sz w:val="18"/>
               </w:rPr>
             </w:pPr>
+            <w:r>
+              <w:rPr>
+                <w:rFonts w:ascii="Century Gothic" w:hAnsi="Century Gothic"/>
+                <w:sz w:val="18"/>
+              </w:rPr>
+              <w:t>//</w:t>
+            </w:r>
           </w:p>
           <w:p>
             <w:pPr>
@@ -4169,7 +4291,7 @@
 </file>
 
 <file path=customXml/itemProps1.xml><?xml version="1.0" encoding="utf-8"?>
-<ds:datastoreItem xmlns:ds="http://schemas.openxmlformats.org/officeDocument/2006/customXml" ds:itemID="{67CE849C-0449-435F-AD39-781DA92D8BC7}">
+<ds:datastoreItem xmlns:ds="http://schemas.openxmlformats.org/officeDocument/2006/customXml" ds:itemID="{F881177E-673F-4A67-B1CC-CCB62F323D81}">
   <ds:schemaRefs>
     <ds:schemaRef ds:uri="http://schemas.openxmlformats.org/officeDocument/2006/bibliography"/>
   </ds:schemaRefs>

</xml_diff>